<commit_message>
Blog Wyrm from Scorpion
Not sure what happened.
</commit_message>
<xml_diff>
--- a/Posts/2021/Jun/Aristotle2Digital/A2D_06(Jun)_2021_Dots and ArrorwsDoc1.docx
+++ b/Posts/2021/Jun/Aristotle2Digital/A2D_06(Jun)_2021_Dots and ArrorwsDoc1.docx
@@ -4,7 +4,13 @@
   <w:body>
     <w:p>
       <w:r>
-        <w:t>This month’s article is a bit of a departure from the previous installments on category theory in that it deals with the computational side of things rather than the theoretical side of things.  But, as the recent columns have shown, it is typically the case the working with specific examples facilitates a basic understanding of the general.</w:t>
+        <w:t>This month’s article is a bit of a departure from the previous installments on category theory in that it deals with the computational side of things rather than the theoretical side of things.  But, as the recent columns have shown, it is typically the case th</w:t>
+      </w:r>
+      <w:r>
+        <w:t>at</w:t>
+      </w:r>
+      <w:r>
+        <w:t xml:space="preserve"> working with specific examples facilitates a basic understanding of the general.</w:t>
       </w:r>
     </w:p>
     <w:p>
@@ -93,25 +99,7 @@
         <w:t>[latex display=inline]</w:t>
       </w:r>
       <w:r>
-        <w:t xml:space="preserve">\left\{ </w:t>
-      </w:r>
-      <w:r>
-        <w:t>b</w:t>
-      </w:r>
-      <w:r>
-        <w:t>_1,</w:t>
-      </w:r>
-      <w:r>
-        <w:t xml:space="preserve"> b</w:t>
-      </w:r>
-      <w:r>
-        <w:t>_2</w:t>
-      </w:r>
-      <w:r>
-        <w:t xml:space="preserve"> \</w:t>
-      </w:r>
-      <w:r>
-        <w:t>right\}</w:t>
+        <w:t>\left\{ b_1, b_2 \right\}</w:t>
       </w:r>
       <w:r>
         <w:t>[/latex]</w:t>
@@ -135,25 +123,7 @@
         <w:t>[latex display=inline]</w:t>
       </w:r>
       <w:r>
-        <w:t xml:space="preserve">\left\{ </w:t>
-      </w:r>
-      <w:r>
-        <w:t>c</w:t>
-      </w:r>
-      <w:r>
-        <w:t xml:space="preserve">_1, </w:t>
-      </w:r>
-      <w:r>
-        <w:t>c</w:t>
-      </w:r>
-      <w:r>
-        <w:t xml:space="preserve">_2, </w:t>
-      </w:r>
-      <w:r>
-        <w:t>c</w:t>
-      </w:r>
-      <w:r>
-        <w:t>_3\right\}</w:t>
+        <w:t>\left\{ c_1, c_2, c_3\right\}</w:t>
       </w:r>
       <w:r>
         <w:t>[/latex]</w:t>
@@ -589,16 +559,7 @@
           <w:sz w:val="18"/>
           <w:szCs w:val="18"/>
         </w:rPr>
-        <w:t>['a1-&gt;b1', 'a1-&gt;b2', 'a2-&gt;b1', 'a2-&gt;b2', 'a3-&gt;b1', 'a3-&gt;b2']</w:t>
-      </w:r>
-      <w:r>
-        <w:rPr>
-          <w:rFonts w:ascii="Courier New" w:eastAsia="Times New Roman" w:hAnsi="Courier New" w:cs="Courier New"/>
-          <w:color w:val="000000"/>
-          <w:sz w:val="18"/>
-          <w:szCs w:val="18"/>
-        </w:rPr>
-        <w:t>&gt;</w:t>
+        <w:t>['a1-&gt;b1', 'a1-&gt;b2', 'a2-&gt;b1', 'a2-&gt;b2', 'a3-&gt;b1', 'a3-&gt;b2']&gt;</w:t>
       </w:r>
     </w:p>
     <w:p>
@@ -1590,43 +1551,7 @@
           <w:sz w:val="18"/>
           <w:szCs w:val="18"/>
         </w:rPr>
-        <w:t>'</w:t>
-      </w:r>
-      <w:r>
-        <w:rPr>
-          <w:rFonts w:ascii="Courier New" w:hAnsi="Courier New" w:cs="Courier New"/>
-          <w:color w:val="000000"/>
-          <w:sz w:val="18"/>
-          <w:szCs w:val="18"/>
-        </w:rPr>
-        <w:t>b</w:t>
-      </w:r>
-      <w:r>
-        <w:rPr>
-          <w:rFonts w:ascii="Courier New" w:hAnsi="Courier New" w:cs="Courier New"/>
-          <w:color w:val="000000"/>
-          <w:sz w:val="18"/>
-          <w:szCs w:val="18"/>
-        </w:rPr>
-        <w:t>1-&gt;</w:t>
-      </w:r>
-      <w:r>
-        <w:rPr>
-          <w:rFonts w:ascii="Courier New" w:hAnsi="Courier New" w:cs="Courier New"/>
-          <w:color w:val="000000"/>
-          <w:sz w:val="18"/>
-          <w:szCs w:val="18"/>
-        </w:rPr>
-        <w:t>c3</w:t>
-      </w:r>
-      <w:r>
-        <w:rPr>
-          <w:rFonts w:ascii="Courier New" w:hAnsi="Courier New" w:cs="Courier New"/>
-          <w:color w:val="000000"/>
-          <w:sz w:val="18"/>
-          <w:szCs w:val="18"/>
-        </w:rPr>
-        <w:t>'</w:t>
+        <w:t>'b1-&gt;c3'</w:t>
       </w:r>
       <w:r>
         <w:rPr>
@@ -3199,6 +3124,7 @@
     <w:lsdException w:name="HTML Sample" w:semiHidden="1" w:unhideWhenUsed="1"/>
     <w:lsdException w:name="HTML Typewriter" w:semiHidden="1" w:unhideWhenUsed="1"/>
     <w:lsdException w:name="HTML Variable" w:semiHidden="1" w:unhideWhenUsed="1"/>
+    <w:lsdException w:name="Normal Table" w:semiHidden="1" w:unhideWhenUsed="1"/>
     <w:lsdException w:name="annotation subject" w:semiHidden="1" w:unhideWhenUsed="1"/>
     <w:lsdException w:name="No List" w:semiHidden="1" w:unhideWhenUsed="1"/>
     <w:lsdException w:name="Outline List 1" w:semiHidden="1" w:unhideWhenUsed="1"/>
@@ -3245,8 +3171,10 @@
     <w:lsdException w:name="Table Subtle 2" w:semiHidden="1" w:unhideWhenUsed="1"/>
     <w:lsdException w:name="Table Web 1" w:semiHidden="1" w:unhideWhenUsed="1"/>
     <w:lsdException w:name="Table Web 2" w:semiHidden="1" w:unhideWhenUsed="1"/>
+    <w:lsdException w:name="Table Web 3" w:semiHidden="1" w:unhideWhenUsed="1"/>
     <w:lsdException w:name="Balloon Text" w:semiHidden="1" w:unhideWhenUsed="1"/>
     <w:lsdException w:name="Table Grid" w:uiPriority="39"/>
+    <w:lsdException w:name="Table Theme" w:semiHidden="1" w:unhideWhenUsed="1"/>
     <w:lsdException w:name="Placeholder Text" w:semiHidden="1"/>
     <w:lsdException w:name="No Spacing" w:uiPriority="1" w:qFormat="1"/>
     <w:lsdException w:name="Light Shading" w:uiPriority="60"/>
@@ -3475,6 +3403,7 @@
   <w:style w:type="character" w:default="1" w:styleId="DefaultParagraphFont">
     <w:name w:val="Default Paragraph Font"/>
     <w:uiPriority w:val="1"/>
+    <w:semiHidden/>
     <w:unhideWhenUsed/>
   </w:style>
   <w:style w:type="table" w:default="1" w:styleId="TableNormal">

</xml_diff>